<commit_message>
Added some images, need to refer to the walkthrough
</commit_message>
<xml_diff>
--- a/Template_Files/05_SoftwareRequirementsAndArchitecture_LaneAssistance_Template.docx
+++ b/Template_Files/05_SoftwareRequirementsAndArchitecture_LaneAssistance_Template.docx
@@ -2033,21 +2033,14 @@
       </w:r>
     </w:p>
     <w:p>
-      <w:pPr>
-        <w:pStyle w:val="Heading2"/>
-        <w:contextualSpacing w:val="0"/>
-      </w:pPr>
       <w:bookmarkStart w:id="16" w:name="_pul4igmpfvr0" w:colFirst="0" w:colLast="0"/>
       <w:bookmarkEnd w:id="16"/>
       <w:r>
-        <w:rPr>
-          <w:noProof/>
-        </w:rPr>
         <w:drawing>
-          <wp:inline distT="0" distB="0" distL="0" distR="0" wp14:anchorId="69352A6E" wp14:editId="37A99AF3">
-            <wp:extent cx="5943600" cy="3333750"/>
+          <wp:inline distT="0" distB="0" distL="0" distR="0" wp14:anchorId="63A7FAAA" wp14:editId="3B19B01A">
+            <wp:extent cx="5943600" cy="3355340"/>
             <wp:effectExtent l="0" t="0" r="0" b="0"/>
-            <wp:docPr id="4" name="Picture 4"/>
+            <wp:docPr id="6" name="Picture 6"/>
             <wp:cNvGraphicFramePr>
               <a:graphicFrameLocks xmlns:a="http://schemas.openxmlformats.org/drawingml/2006/main" noChangeAspect="1"/>
             </wp:cNvGraphicFramePr>
@@ -2055,36 +2048,23 @@
               <a:graphicData uri="http://schemas.openxmlformats.org/drawingml/2006/picture">
                 <pic:pic xmlns:pic="http://schemas.openxmlformats.org/drawingml/2006/picture">
                   <pic:nvPicPr>
-                    <pic:cNvPr id="0" name="Picture 2"/>
-                    <pic:cNvPicPr>
-                      <a:picLocks noChangeAspect="1" noChangeArrowheads="1"/>
-                    </pic:cNvPicPr>
+                    <pic:cNvPr id="1" name=""/>
+                    <pic:cNvPicPr/>
                   </pic:nvPicPr>
                   <pic:blipFill>
-                    <a:blip r:embed="rId7">
-                      <a:extLst>
-                        <a:ext uri="{28A0092B-C50C-407E-A947-70E740481C1C}">
-                          <a14:useLocalDpi xmlns:a14="http://schemas.microsoft.com/office/drawing/2010/main" val="0"/>
-                        </a:ext>
-                      </a:extLst>
-                    </a:blip>
-                    <a:srcRect/>
+                    <a:blip r:embed="rId7"/>
                     <a:stretch>
                       <a:fillRect/>
                     </a:stretch>
                   </pic:blipFill>
-                  <pic:spPr bwMode="auto">
+                  <pic:spPr>
                     <a:xfrm>
                       <a:off x="0" y="0"/>
-                      <a:ext cx="5943600" cy="3333750"/>
+                      <a:ext cx="5943600" cy="3355340"/>
                     </a:xfrm>
                     <a:prstGeom prst="rect">
                       <a:avLst/>
                     </a:prstGeom>
-                    <a:noFill/>
-                    <a:ln>
-                      <a:noFill/>
-                    </a:ln>
                   </pic:spPr>
                 </pic:pic>
               </a:graphicData>
@@ -2333,6 +2313,7 @@
               <w:rPr>
                 <w:b/>
               </w:rPr>
+              <w:lastRenderedPageBreak/>
               <w:t>ID</w:t>
             </w:r>
           </w:p>
@@ -2360,15 +2341,7 @@
               <w:rPr>
                 <w:b/>
               </w:rPr>
-              <w:t>Technical Safety Require</w:t>
-            </w:r>
-            <w:bookmarkStart w:id="18" w:name="_GoBack"/>
-            <w:bookmarkEnd w:id="18"/>
-            <w:r>
-              <w:rPr>
-                <w:b/>
-              </w:rPr>
-              <w:t>ment</w:t>
+              <w:t>Technical Safety Requirement</w:t>
             </w:r>
           </w:p>
         </w:tc>
@@ -5989,8 +5962,8 @@
         <w:spacing w:before="480" w:after="180" w:line="240" w:lineRule="auto"/>
         <w:contextualSpacing w:val="0"/>
       </w:pPr>
-      <w:bookmarkStart w:id="19" w:name="_luqxzy9g4lxu" w:colFirst="0" w:colLast="0"/>
-      <w:bookmarkEnd w:id="19"/>
+      <w:bookmarkStart w:id="18" w:name="_luqxzy9g4lxu" w:colFirst="0" w:colLast="0"/>
+      <w:bookmarkEnd w:id="18"/>
     </w:p>
     <w:p>
       <w:pPr>
@@ -5999,43 +5972,90 @@
         <w:spacing w:before="480" w:after="180" w:line="240" w:lineRule="auto"/>
         <w:contextualSpacing w:val="0"/>
       </w:pPr>
-      <w:bookmarkStart w:id="20" w:name="_2d42klgpg0yj" w:colFirst="0" w:colLast="0"/>
-      <w:bookmarkEnd w:id="20"/>
+      <w:bookmarkStart w:id="19" w:name="_2d42klgpg0yj" w:colFirst="0" w:colLast="0"/>
+      <w:bookmarkEnd w:id="19"/>
       <w:r>
         <w:t>Refined Architecture Diagram</w:t>
       </w:r>
     </w:p>
     <w:p/>
     <w:p>
-      <w:pPr>
-        <w:rPr>
-          <w:b/>
-          <w:color w:val="B7B7B7"/>
-        </w:rPr>
-      </w:pPr>
       <w:r>
         <w:rPr>
           <w:b/>
           <w:color w:val="B7B7B7"/>
         </w:rPr>
-        <w:t xml:space="preserve">[Instructions: Include the refined system architecture. Hint: The refined system architecture should include the system architecture from the end of the software and hardware lesson, including </w:t>
+        <w:lastRenderedPageBreak/>
+        <w:drawing>
+          <wp:inline distT="0" distB="0" distL="0" distR="0" wp14:anchorId="316856C3" wp14:editId="5E160F33">
+            <wp:extent cx="5943600" cy="3368675"/>
+            <wp:effectExtent l="0" t="0" r="0" b="3175"/>
+            <wp:docPr id="5" name="Picture 5"/>
+            <wp:cNvGraphicFramePr>
+              <a:graphicFrameLocks xmlns:a="http://schemas.openxmlformats.org/drawingml/2006/main" noChangeAspect="1"/>
+            </wp:cNvGraphicFramePr>
+            <a:graphic xmlns:a="http://schemas.openxmlformats.org/drawingml/2006/main">
+              <a:graphicData uri="http://schemas.openxmlformats.org/drawingml/2006/picture">
+                <pic:pic xmlns:pic="http://schemas.openxmlformats.org/drawingml/2006/picture">
+                  <pic:nvPicPr>
+                    <pic:cNvPr id="1" name=""/>
+                    <pic:cNvPicPr/>
+                  </pic:nvPicPr>
+                  <pic:blipFill>
+                    <a:blip r:embed="rId8"/>
+                    <a:stretch>
+                      <a:fillRect/>
+                    </a:stretch>
+                  </pic:blipFill>
+                  <pic:spPr>
+                    <a:xfrm>
+                      <a:off x="0" y="0"/>
+                      <a:ext cx="5943600" cy="3368675"/>
+                    </a:xfrm>
+                    <a:prstGeom prst="rect">
+                      <a:avLst/>
+                    </a:prstGeom>
+                  </pic:spPr>
+                </pic:pic>
+              </a:graphicData>
+            </a:graphic>
+          </wp:inline>
+        </w:drawing>
       </w:r>
-      <w:proofErr w:type="gramStart"/>
+      <w:r>
+        <w:t xml:space="preserve"> </w:t>
+      </w:r>
+    </w:p>
+    <w:p>
+      <w:pPr>
+        <w:jc w:val="center"/>
+      </w:pPr>
       <w:r>
         <w:rPr>
           <w:b/>
-          <w:color w:val="B7B7B7"/>
         </w:rPr>
-        <w:t>all of</w:t>
+        <w:t xml:space="preserve">Figure </w:t>
       </w:r>
-      <w:proofErr w:type="gramEnd"/>
       <w:r>
         <w:rPr>
           <w:b/>
-          <w:color w:val="B7B7B7"/>
         </w:rPr>
-        <w:t xml:space="preserve"> the ASIL labels.]</w:t>
+        <w:t>2</w:t>
       </w:r>
+      <w:r>
+        <w:rPr>
+          <w:b/>
+        </w:rPr>
+        <w:t xml:space="preserve"> </w:t>
+      </w:r>
+      <w:r>
+        <w:t xml:space="preserve">– </w:t>
+      </w:r>
+      <w:r>
+        <w:t>EPS ECU software system architecture</w:t>
+      </w:r>
+      <w:bookmarkStart w:id="20" w:name="_GoBack"/>
+      <w:bookmarkEnd w:id="20"/>
     </w:p>
     <w:p/>
     <w:p/>

</xml_diff>